<commit_message>
Made correction to Budget Forecasting logic
</commit_message>
<xml_diff>
--- a/IDP/GenC IDP Abstract.docx
+++ b/IDP/GenC IDP Abstract.docx
@@ -1384,16 +1384,42 @@
     </w:p>
     <w:p>
       <w:pPr>
+        <w:spacing w:after="100" w:afterAutospacing="1"/>
+        <w:ind w:right="-90"/>
+      </w:pPr>
+      <w:r>
+        <w:t xml:space="preserve">The Personal Finance Tracker is a </w:t>
+      </w:r>
+      <w:r>
+        <w:t>web application</w:t>
+      </w:r>
+      <w:r>
+        <w:t xml:space="preserve"> that helps people manage their money better. It allows users to enter their earnings (like salary) and expenses (like bills and shopping) into the app. Based on this information, the app creates reports that show how much money is coming in and going out each month and year. </w:t>
+      </w:r>
+    </w:p>
+    <w:p>
+      <w:pPr>
+        <w:spacing w:after="100" w:afterAutospacing="1"/>
+        <w:ind w:right="-90"/>
+      </w:pPr>
+      <w:r>
+        <w:t>It also calculates the percentage of money saved from the total earnings. The app can even predict how much money can be saved in the future based on past data. Additionally, it lets users set financial goals, like saving a certain amount of money by a specific date. The app shows how close they are to reaching that goal. Overall, this app provides useful information about finances, so people can make smarter choices and have better control over their money.</w:t>
+      </w:r>
+      <w:bookmarkStart w:id="1" w:name="_GoBack"/>
+      <w:bookmarkEnd w:id="1"/>
+    </w:p>
+    <w:p>
+      <w:pPr>
         <w:pStyle w:val="Heading1"/>
       </w:pPr>
-      <w:bookmarkStart w:id="1" w:name="_Toc61961576"/>
+      <w:bookmarkStart w:id="2" w:name="_Toc61961576"/>
       <w:r>
         <w:t xml:space="preserve">Business </w:t>
       </w:r>
       <w:r>
         <w:t>Case</w:t>
       </w:r>
-      <w:bookmarkEnd w:id="1"/>
+      <w:bookmarkEnd w:id="2"/>
     </w:p>
     <w:p>
       <w:pPr>
@@ -1405,7 +1431,7 @@
           <w:sz w:val="28"/>
         </w:rPr>
       </w:pPr>
-      <w:bookmarkStart w:id="2" w:name="_Toc527193509"/>
+      <w:bookmarkStart w:id="3" w:name="_Toc527193509"/>
       <w:r>
         <w:rPr>
           <w:iCs/>
@@ -1713,15 +1739,7 @@
         <w:rPr>
           <w:iCs/>
         </w:rPr>
-        <w:t xml:space="preserve"> </w:t>
-      </w:r>
-      <w:bookmarkStart w:id="3" w:name="_GoBack"/>
-      <w:bookmarkEnd w:id="3"/>
-      <w:r>
-        <w:rPr>
-          <w:iCs/>
-        </w:rPr>
-        <w:t xml:space="preserve">savings </w:t>
+        <w:t xml:space="preserve"> savings </w:t>
       </w:r>
       <w:r>
         <w:rPr>
@@ -1841,6 +1859,7 @@
         <w:rPr>
           <w:color w:val="19066A"/>
         </w:rPr>
+        <w:lastRenderedPageBreak/>
         <w:t>Appendices</w:t>
       </w:r>
       <w:bookmarkEnd w:id="4"/>
@@ -2103,6 +2122,7 @@
               <w:pStyle w:val="tablehead"/>
             </w:pPr>
             <w:r>
+              <w:lastRenderedPageBreak/>
               <w:t>Version Number</w:t>
             </w:r>
           </w:p>
@@ -2485,7 +2505,7 @@
         </w:rPr>
       </w:pPr>
     </w:p>
-    <w:bookmarkEnd w:id="2"/>
+    <w:bookmarkEnd w:id="3"/>
     <w:p/>
     <w:sectPr>
       <w:pgSz w:w="12240" w:h="15840"/>
@@ -8123,21 +8143,12 @@
 </file>
 
 <file path=customXml/item1.xml><?xml version="1.0" encoding="utf-8"?>
-<p:properties xmlns:p="http://schemas.microsoft.com/office/2006/metadata/properties" xmlns:xsi="http://www.w3.org/2001/XMLSchema-instance" xmlns:pc="http://schemas.microsoft.com/office/infopath/2007/PartnerControls">
-  <documentManagement>
-    <SharedWithUsers xmlns="951c5514-b77c-4532-82d5-a05f2f7d58e2">
-      <UserInfo>
-        <DisplayName>Ananthan, Aarthi (Cognizant)</DisplayName>
-        <AccountId>30237</AccountId>
-        <AccountType/>
-      </UserInfo>
-    </SharedWithUsers>
-    <lcf76f155ced4ddcb4097134ff3c332f xmlns="eac52b12-2228-488c-9d59-8a93d308b64e">
-      <Terms xmlns="http://schemas.microsoft.com/office/infopath/2007/PartnerControls"/>
-    </lcf76f155ced4ddcb4097134ff3c332f>
-    <TaxCatchAll xmlns="3c35e321-f73a-4dae-ae38-a0459de24735" xsi:nil="true"/>
-  </documentManagement>
-</p:properties>
+<?mso-contentType ?>
+<FormTemplates xmlns="http://schemas.microsoft.com/sharepoint/v3/contenttype/forms">
+  <Display>DocumentLibraryForm</Display>
+  <Edit>DocumentLibraryForm</Edit>
+  <New>DocumentLibraryForm</New>
+</FormTemplates>
 </file>
 
 <file path=customXml/item2.xml><?xml version="1.0" encoding="utf-8"?>
@@ -8389,22 +8400,27 @@
 </file>
 
 <file path=customXml/item3.xml><?xml version="1.0" encoding="utf-8"?>
-<?mso-contentType ?>
-<FormTemplates xmlns="http://schemas.microsoft.com/sharepoint/v3/contenttype/forms">
-  <Display>DocumentLibraryForm</Display>
-  <Edit>DocumentLibraryForm</Edit>
-  <New>DocumentLibraryForm</New>
-</FormTemplates>
+<p:properties xmlns:p="http://schemas.microsoft.com/office/2006/metadata/properties" xmlns:xsi="http://www.w3.org/2001/XMLSchema-instance" xmlns:pc="http://schemas.microsoft.com/office/infopath/2007/PartnerControls">
+  <documentManagement>
+    <SharedWithUsers xmlns="951c5514-b77c-4532-82d5-a05f2f7d58e2">
+      <UserInfo>
+        <DisplayName>Ananthan, Aarthi (Cognizant)</DisplayName>
+        <AccountId>30237</AccountId>
+        <AccountType/>
+      </UserInfo>
+    </SharedWithUsers>
+    <lcf76f155ced4ddcb4097134ff3c332f xmlns="eac52b12-2228-488c-9d59-8a93d308b64e">
+      <Terms xmlns="http://schemas.microsoft.com/office/infopath/2007/PartnerControls"/>
+    </lcf76f155ced4ddcb4097134ff3c332f>
+    <TaxCatchAll xmlns="3c35e321-f73a-4dae-ae38-a0459de24735" xsi:nil="true"/>
+  </documentManagement>
+</p:properties>
 </file>
 
 <file path=customXml/itemProps1.xml><?xml version="1.0" encoding="utf-8"?>
-<ds:datastoreItem xmlns:ds="http://schemas.openxmlformats.org/officeDocument/2006/customXml" ds:itemID="{593B0191-97B8-44E3-A376-1241DEDA4691}">
+<ds:datastoreItem xmlns:ds="http://schemas.openxmlformats.org/officeDocument/2006/customXml" ds:itemID="{32DF79EA-A137-4213-B8DA-4AC9262F141C}">
   <ds:schemaRefs>
-    <ds:schemaRef ds:uri="http://schemas.microsoft.com/office/2006/metadata/properties"/>
-    <ds:schemaRef ds:uri="http://schemas.microsoft.com/office/infopath/2007/PartnerControls"/>
-    <ds:schemaRef ds:uri="951c5514-b77c-4532-82d5-a05f2f7d58e2"/>
-    <ds:schemaRef ds:uri="eac52b12-2228-488c-9d59-8a93d308b64e"/>
-    <ds:schemaRef ds:uri="3c35e321-f73a-4dae-ae38-a0459de24735"/>
+    <ds:schemaRef ds:uri="http://schemas.microsoft.com/sharepoint/v3/contenttype/forms"/>
   </ds:schemaRefs>
 </ds:datastoreItem>
 </file>
@@ -8430,9 +8446,13 @@
 </file>
 
 <file path=customXml/itemProps3.xml><?xml version="1.0" encoding="utf-8"?>
-<ds:datastoreItem xmlns:ds="http://schemas.openxmlformats.org/officeDocument/2006/customXml" ds:itemID="{32DF79EA-A137-4213-B8DA-4AC9262F141C}">
+<ds:datastoreItem xmlns:ds="http://schemas.openxmlformats.org/officeDocument/2006/customXml" ds:itemID="{593B0191-97B8-44E3-A376-1241DEDA4691}">
   <ds:schemaRefs>
-    <ds:schemaRef ds:uri="http://schemas.microsoft.com/sharepoint/v3/contenttype/forms"/>
+    <ds:schemaRef ds:uri="http://schemas.microsoft.com/office/2006/metadata/properties"/>
+    <ds:schemaRef ds:uri="http://schemas.microsoft.com/office/infopath/2007/PartnerControls"/>
+    <ds:schemaRef ds:uri="951c5514-b77c-4532-82d5-a05f2f7d58e2"/>
+    <ds:schemaRef ds:uri="eac52b12-2228-488c-9d59-8a93d308b64e"/>
+    <ds:schemaRef ds:uri="3c35e321-f73a-4dae-ae38-a0459de24735"/>
   </ds:schemaRefs>
 </ds:datastoreItem>
 </file>
</xml_diff>

<commit_message>
Modified documents according to the business cases stated
</commit_message>
<xml_diff>
--- a/IDP/GenC IDP Abstract.docx
+++ b/IDP/GenC IDP Abstract.docx
@@ -1405,21 +1405,19 @@
       <w:r>
         <w:t>It also calculates the percentage of money saved from the total earnings. The app can even predict how much money can be saved in the future based on past data. Additionally, it lets users set financial goals, like saving a certain amount of money by a specific date. The app shows how close they are to reaching that goal. Overall, this app provides useful information about finances, so people can make smarter choices and have better control over their money.</w:t>
       </w:r>
-      <w:bookmarkStart w:id="1" w:name="_GoBack"/>
-      <w:bookmarkEnd w:id="1"/>
     </w:p>
     <w:p>
       <w:pPr>
         <w:pStyle w:val="Heading1"/>
       </w:pPr>
-      <w:bookmarkStart w:id="2" w:name="_Toc61961576"/>
+      <w:bookmarkStart w:id="1" w:name="_Toc61961576"/>
       <w:r>
         <w:t xml:space="preserve">Business </w:t>
       </w:r>
       <w:r>
         <w:t>Case</w:t>
       </w:r>
-      <w:bookmarkEnd w:id="2"/>
+      <w:bookmarkEnd w:id="1"/>
     </w:p>
     <w:p>
       <w:pPr>
@@ -1431,7 +1429,7 @@
           <w:sz w:val="28"/>
         </w:rPr>
       </w:pPr>
-      <w:bookmarkStart w:id="3" w:name="_Toc527193509"/>
+      <w:bookmarkStart w:id="2" w:name="_Toc527193509"/>
       <w:r>
         <w:rPr>
           <w:iCs/>
@@ -1827,7 +1825,15 @@
         <w:rPr>
           <w:iCs/>
         </w:rPr>
-        <w:t>set a certain savings amount for a month for vacation or an event. The tracker would calculate percentage completion towards that target, and display highest expenditure categories, so that expenses can be reduced.</w:t>
+        <w:t>set a certain savings amount for a month for vacation or an event. The tracker would calculate percentage completion towards that target</w:t>
+      </w:r>
+      <w:bookmarkStart w:id="3" w:name="_GoBack"/>
+      <w:bookmarkEnd w:id="3"/>
+      <w:r>
+        <w:rPr>
+          <w:iCs/>
+        </w:rPr>
+        <w:t>.</w:t>
       </w:r>
     </w:p>
     <w:p>
@@ -2505,7 +2511,7 @@
         </w:rPr>
       </w:pPr>
     </w:p>
-    <w:bookmarkEnd w:id="3"/>
+    <w:bookmarkEnd w:id="2"/>
     <w:p/>
     <w:sectPr>
       <w:pgSz w:w="12240" w:h="15840"/>
@@ -8143,12 +8149,21 @@
 </file>
 
 <file path=customXml/item1.xml><?xml version="1.0" encoding="utf-8"?>
-<?mso-contentType ?>
-<FormTemplates xmlns="http://schemas.microsoft.com/sharepoint/v3/contenttype/forms">
-  <Display>DocumentLibraryForm</Display>
-  <Edit>DocumentLibraryForm</Edit>
-  <New>DocumentLibraryForm</New>
-</FormTemplates>
+<p:properties xmlns:p="http://schemas.microsoft.com/office/2006/metadata/properties" xmlns:xsi="http://www.w3.org/2001/XMLSchema-instance" xmlns:pc="http://schemas.microsoft.com/office/infopath/2007/PartnerControls">
+  <documentManagement>
+    <SharedWithUsers xmlns="951c5514-b77c-4532-82d5-a05f2f7d58e2">
+      <UserInfo>
+        <DisplayName>Ananthan, Aarthi (Cognizant)</DisplayName>
+        <AccountId>30237</AccountId>
+        <AccountType/>
+      </UserInfo>
+    </SharedWithUsers>
+    <lcf76f155ced4ddcb4097134ff3c332f xmlns="eac52b12-2228-488c-9d59-8a93d308b64e">
+      <Terms xmlns="http://schemas.microsoft.com/office/infopath/2007/PartnerControls"/>
+    </lcf76f155ced4ddcb4097134ff3c332f>
+    <TaxCatchAll xmlns="3c35e321-f73a-4dae-ae38-a0459de24735" xsi:nil="true"/>
+  </documentManagement>
+</p:properties>
 </file>
 
 <file path=customXml/item2.xml><?xml version="1.0" encoding="utf-8"?>
@@ -8400,27 +8415,22 @@
 </file>
 
 <file path=customXml/item3.xml><?xml version="1.0" encoding="utf-8"?>
-<p:properties xmlns:p="http://schemas.microsoft.com/office/2006/metadata/properties" xmlns:xsi="http://www.w3.org/2001/XMLSchema-instance" xmlns:pc="http://schemas.microsoft.com/office/infopath/2007/PartnerControls">
-  <documentManagement>
-    <SharedWithUsers xmlns="951c5514-b77c-4532-82d5-a05f2f7d58e2">
-      <UserInfo>
-        <DisplayName>Ananthan, Aarthi (Cognizant)</DisplayName>
-        <AccountId>30237</AccountId>
-        <AccountType/>
-      </UserInfo>
-    </SharedWithUsers>
-    <lcf76f155ced4ddcb4097134ff3c332f xmlns="eac52b12-2228-488c-9d59-8a93d308b64e">
-      <Terms xmlns="http://schemas.microsoft.com/office/infopath/2007/PartnerControls"/>
-    </lcf76f155ced4ddcb4097134ff3c332f>
-    <TaxCatchAll xmlns="3c35e321-f73a-4dae-ae38-a0459de24735" xsi:nil="true"/>
-  </documentManagement>
-</p:properties>
+<?mso-contentType ?>
+<FormTemplates xmlns="http://schemas.microsoft.com/sharepoint/v3/contenttype/forms">
+  <Display>DocumentLibraryForm</Display>
+  <Edit>DocumentLibraryForm</Edit>
+  <New>DocumentLibraryForm</New>
+</FormTemplates>
 </file>
 
 <file path=customXml/itemProps1.xml><?xml version="1.0" encoding="utf-8"?>
-<ds:datastoreItem xmlns:ds="http://schemas.openxmlformats.org/officeDocument/2006/customXml" ds:itemID="{32DF79EA-A137-4213-B8DA-4AC9262F141C}">
+<ds:datastoreItem xmlns:ds="http://schemas.openxmlformats.org/officeDocument/2006/customXml" ds:itemID="{593B0191-97B8-44E3-A376-1241DEDA4691}">
   <ds:schemaRefs>
-    <ds:schemaRef ds:uri="http://schemas.microsoft.com/sharepoint/v3/contenttype/forms"/>
+    <ds:schemaRef ds:uri="http://schemas.microsoft.com/office/2006/metadata/properties"/>
+    <ds:schemaRef ds:uri="http://schemas.microsoft.com/office/infopath/2007/PartnerControls"/>
+    <ds:schemaRef ds:uri="951c5514-b77c-4532-82d5-a05f2f7d58e2"/>
+    <ds:schemaRef ds:uri="eac52b12-2228-488c-9d59-8a93d308b64e"/>
+    <ds:schemaRef ds:uri="3c35e321-f73a-4dae-ae38-a0459de24735"/>
   </ds:schemaRefs>
 </ds:datastoreItem>
 </file>
@@ -8446,13 +8456,9 @@
 </file>
 
 <file path=customXml/itemProps3.xml><?xml version="1.0" encoding="utf-8"?>
-<ds:datastoreItem xmlns:ds="http://schemas.openxmlformats.org/officeDocument/2006/customXml" ds:itemID="{593B0191-97B8-44E3-A376-1241DEDA4691}">
+<ds:datastoreItem xmlns:ds="http://schemas.openxmlformats.org/officeDocument/2006/customXml" ds:itemID="{32DF79EA-A137-4213-B8DA-4AC9262F141C}">
   <ds:schemaRefs>
-    <ds:schemaRef ds:uri="http://schemas.microsoft.com/office/2006/metadata/properties"/>
-    <ds:schemaRef ds:uri="http://schemas.microsoft.com/office/infopath/2007/PartnerControls"/>
-    <ds:schemaRef ds:uri="951c5514-b77c-4532-82d5-a05f2f7d58e2"/>
-    <ds:schemaRef ds:uri="eac52b12-2228-488c-9d59-8a93d308b64e"/>
-    <ds:schemaRef ds:uri="3c35e321-f73a-4dae-ae38-a0459de24735"/>
+    <ds:schemaRef ds:uri="http://schemas.microsoft.com/sharepoint/v3/contenttype/forms"/>
   </ds:schemaRefs>
 </ds:datastoreItem>
 </file>
</xml_diff>